<commit_message>
updated activities in project document
</commit_message>
<xml_diff>
--- a/Docs/Phase2/Phase2 initial.docx
+++ b/Docs/Phase2/Phase2 initial.docx
@@ -49411,7 +49411,6 @@
           <w:lang w:bidi="fa-IR"/>
         </w:rPr>
       </w:pPr>
-      <w:bookmarkStart w:id="16" w:name="_GoBack"/>
       <w:r>
         <w:rPr>
           <w:noProof/>
@@ -49423,7 +49422,6 @@
           </v:shape>
         </w:pict>
       </w:r>
-      <w:bookmarkEnd w:id="16"/>
     </w:p>
     <w:p>
       <w:pPr>
@@ -49656,7 +49654,7 @@
           <w:lang w:bidi="fa-IR"/>
         </w:rPr>
       </w:pPr>
-      <w:bookmarkStart w:id="17" w:name="_Toc483232388"/>
+      <w:bookmarkStart w:id="16" w:name="_Toc483232388"/>
       <w:r>
         <w:rPr>
           <w:rFonts w:ascii="X Mitra" w:hAnsi="X Mitra" w:cs="B Mitra" w:hint="cs"/>
@@ -49666,135 +49664,1357 @@
         <w:lastRenderedPageBreak/>
         <w:t>نمودار فعالیت مقایسه مسیر های مختلف تولید محصولات</w:t>
       </w:r>
+      <w:bookmarkEnd w:id="16"/>
+    </w:p>
+    <w:p>
+      <w:pPr>
+        <w:bidi/>
+        <w:jc w:val="both"/>
+        <w:rPr>
+          <w:rtl/>
+          <w:lang w:bidi="fa-IR"/>
+        </w:rPr>
+      </w:pPr>
+    </w:p>
+    <w:p>
+      <w:pPr>
+        <w:bidi/>
+        <w:jc w:val="both"/>
+        <w:rPr>
+          <w:rtl/>
+          <w:lang w:bidi="fa-IR"/>
+        </w:rPr>
+      </w:pPr>
+      <w:r>
+        <w:rPr>
+          <w:noProof/>
+        </w:rPr>
+        <w:pict w14:anchorId="48468177">
+          <v:shape id="_x0000_s1032" type="#_x0000_t75" style="position:absolute;left:0;text-align:left;margin-left:-51.3pt;margin-top:42.6pt;width:566.5pt;height:184.4pt;z-index:251666944;mso-position-horizontal-relative:text;mso-position-vertical-relative:text;mso-width-relative:page;mso-height-relative:page">
+            <v:imagedata r:id="rId17" o:title="4"/>
+            <w10:wrap type="square"/>
+          </v:shape>
+        </w:pict>
+      </w:r>
+    </w:p>
+    <w:p>
+      <w:pPr>
+        <w:bidi/>
+        <w:jc w:val="both"/>
+        <w:rPr>
+          <w:rtl/>
+          <w:lang w:bidi="fa-IR"/>
+        </w:rPr>
+      </w:pPr>
+    </w:p>
+    <w:p>
+      <w:pPr>
+        <w:bidi/>
+        <w:jc w:val="both"/>
+        <w:rPr>
+          <w:rFonts w:ascii="X Mitra" w:hAnsi="X Mitra" w:cs="B Mitra"/>
+          <w:sz w:val="24"/>
+          <w:szCs w:val="24"/>
+          <w:rtl/>
+          <w:lang w:bidi="fa-IR"/>
+        </w:rPr>
+      </w:pPr>
+    </w:p>
+    <w:p>
+      <w:pPr>
+        <w:bidi/>
+        <w:jc w:val="both"/>
+        <w:rPr>
+          <w:rFonts w:ascii="X Mitra" w:hAnsi="X Mitra" w:cs="B Mitra"/>
+          <w:sz w:val="24"/>
+          <w:szCs w:val="24"/>
+          <w:lang w:bidi="fa-IR"/>
+        </w:rPr>
+      </w:pPr>
+    </w:p>
+    <w:p>
+      <w:pPr>
+        <w:bidi/>
+        <w:jc w:val="both"/>
+        <w:rPr>
+          <w:rFonts w:ascii="X Mitra" w:hAnsi="X Mitra" w:cs="B Mitra"/>
+          <w:sz w:val="24"/>
+          <w:szCs w:val="24"/>
+          <w:lang w:bidi="fa-IR"/>
+        </w:rPr>
+      </w:pPr>
+    </w:p>
+    <w:p>
+      <w:pPr>
+        <w:bidi/>
+        <w:jc w:val="both"/>
+        <w:rPr>
+          <w:rFonts w:ascii="X Mitra" w:hAnsi="X Mitra" w:cs="B Mitra"/>
+          <w:sz w:val="24"/>
+          <w:szCs w:val="24"/>
+          <w:lang w:bidi="fa-IR"/>
+        </w:rPr>
+      </w:pPr>
+    </w:p>
+    <w:p>
+      <w:pPr>
+        <w:bidi/>
+        <w:jc w:val="both"/>
+        <w:rPr>
+          <w:rFonts w:ascii="X Mitra" w:hAnsi="X Mitra" w:cs="B Mitra"/>
+          <w:sz w:val="24"/>
+          <w:szCs w:val="24"/>
+          <w:lang w:bidi="fa-IR"/>
+        </w:rPr>
+      </w:pPr>
+    </w:p>
+    <w:p>
+      <w:pPr>
+        <w:bidi/>
+        <w:jc w:val="both"/>
+        <w:rPr>
+          <w:rFonts w:ascii="X Mitra" w:hAnsi="X Mitra" w:cs="B Mitra"/>
+          <w:sz w:val="24"/>
+          <w:szCs w:val="24"/>
+          <w:lang w:bidi="fa-IR"/>
+        </w:rPr>
+      </w:pPr>
+    </w:p>
+    <w:p>
+      <w:pPr>
+        <w:bidi/>
+        <w:jc w:val="both"/>
+        <w:rPr>
+          <w:rFonts w:ascii="X Mitra" w:hAnsi="X Mitra" w:cs="B Mitra"/>
+          <w:sz w:val="24"/>
+          <w:szCs w:val="24"/>
+          <w:lang w:bidi="fa-IR"/>
+        </w:rPr>
+      </w:pPr>
+    </w:p>
+    <w:p>
+      <w:pPr>
+        <w:bidi/>
+        <w:jc w:val="both"/>
+        <w:rPr>
+          <w:rFonts w:ascii="X Mitra" w:hAnsi="X Mitra" w:cs="B Mitra"/>
+          <w:sz w:val="24"/>
+          <w:szCs w:val="24"/>
+          <w:lang w:bidi="fa-IR"/>
+        </w:rPr>
+      </w:pPr>
+    </w:p>
+    <w:p>
+      <w:pPr>
+        <w:bidi/>
+        <w:jc w:val="both"/>
+        <w:rPr>
+          <w:rFonts w:ascii="X Mitra" w:hAnsi="X Mitra" w:cs="B Mitra"/>
+          <w:sz w:val="24"/>
+          <w:szCs w:val="24"/>
+          <w:lang w:bidi="fa-IR"/>
+        </w:rPr>
+      </w:pPr>
+    </w:p>
+    <w:p>
+      <w:pPr>
+        <w:bidi/>
+        <w:jc w:val="both"/>
+        <w:rPr>
+          <w:rFonts w:ascii="X Mitra" w:hAnsi="X Mitra" w:cs="B Mitra"/>
+          <w:sz w:val="24"/>
+          <w:szCs w:val="24"/>
+          <w:lang w:bidi="fa-IR"/>
+        </w:rPr>
+      </w:pPr>
+    </w:p>
+    <w:p>
+      <w:pPr>
+        <w:bidi/>
+        <w:jc w:val="both"/>
+        <w:rPr>
+          <w:rFonts w:ascii="X Mitra" w:hAnsi="X Mitra" w:cs="B Mitra"/>
+          <w:sz w:val="24"/>
+          <w:szCs w:val="24"/>
+          <w:lang w:bidi="fa-IR"/>
+        </w:rPr>
+      </w:pPr>
+    </w:p>
+    <w:p>
+      <w:pPr>
+        <w:bidi/>
+        <w:jc w:val="both"/>
+        <w:rPr>
+          <w:rFonts w:ascii="X Mitra" w:hAnsi="X Mitra" w:cs="B Mitra"/>
+          <w:sz w:val="24"/>
+          <w:szCs w:val="24"/>
+          <w:lang w:bidi="fa-IR"/>
+        </w:rPr>
+      </w:pPr>
+    </w:p>
+    <w:p>
+      <w:pPr>
+        <w:bidi/>
+        <w:jc w:val="both"/>
+        <w:rPr>
+          <w:rFonts w:ascii="X Mitra" w:hAnsi="X Mitra" w:cs="B Mitra"/>
+          <w:sz w:val="24"/>
+          <w:szCs w:val="24"/>
+          <w:lang w:bidi="fa-IR"/>
+        </w:rPr>
+      </w:pPr>
+    </w:p>
+    <w:p>
+      <w:pPr>
+        <w:bidi/>
+        <w:jc w:val="both"/>
+        <w:rPr>
+          <w:rFonts w:ascii="X Mitra" w:hAnsi="X Mitra" w:cs="B Mitra"/>
+          <w:sz w:val="24"/>
+          <w:szCs w:val="24"/>
+          <w:lang w:bidi="fa-IR"/>
+        </w:rPr>
+      </w:pPr>
+    </w:p>
+    <w:p>
+      <w:pPr>
+        <w:bidi/>
+        <w:jc w:val="both"/>
+        <w:rPr>
+          <w:rFonts w:ascii="X Mitra" w:hAnsi="X Mitra" w:cs="B Mitra"/>
+          <w:sz w:val="24"/>
+          <w:szCs w:val="24"/>
+          <w:lang w:bidi="fa-IR"/>
+        </w:rPr>
+      </w:pPr>
+    </w:p>
+    <w:p>
+      <w:pPr>
+        <w:pStyle w:val="Heading2"/>
+        <w:bidi/>
+        <w:jc w:val="both"/>
+        <w:rPr>
+          <w:rFonts w:ascii="X Mitra" w:hAnsi="X Mitra" w:cs="B Mitra" w:hint="cs"/>
+          <w:lang w:bidi="fa-IR"/>
+        </w:rPr>
+      </w:pPr>
+      <w:r>
+        <w:rPr>
+          <w:rFonts w:ascii="X Mitra" w:hAnsi="X Mitra" w:cs="B Mitra" w:hint="cs"/>
+          <w:rtl/>
+          <w:lang w:bidi="fa-IR"/>
+        </w:rPr>
+        <w:lastRenderedPageBreak/>
+        <w:t xml:space="preserve">نمودار فعالیت </w:t>
+      </w:r>
+      <w:r>
+        <w:rPr>
+          <w:rFonts w:ascii="X Mitra" w:hAnsi="X Mitra" w:cs="B Mitra" w:hint="cs"/>
+          <w:rtl/>
+          <w:lang w:bidi="fa-IR"/>
+        </w:rPr>
+        <w:t>گزارش</w:t>
+      </w:r>
+      <w:r>
+        <w:rPr>
+          <w:rFonts w:ascii="X Mitra" w:hAnsi="X Mitra" w:cs="B Mitra"/>
+          <w:rtl/>
+          <w:lang w:bidi="fa-IR"/>
+        </w:rPr>
+        <w:t xml:space="preserve"> لیست کلی محصولات</w:t>
+      </w:r>
+    </w:p>
+    <w:p>
+      <w:pPr>
+        <w:bidi/>
+        <w:rPr>
+          <w:lang w:bidi="fa-IR"/>
+        </w:rPr>
+      </w:pPr>
+    </w:p>
+    <w:p>
+      <w:pPr>
+        <w:bidi/>
+        <w:rPr>
+          <w:lang w:bidi="fa-IR"/>
+        </w:rPr>
+      </w:pPr>
+    </w:p>
+    <w:p>
+      <w:pPr>
+        <w:bidi/>
+        <w:rPr>
+          <w:rtl/>
+          <w:lang w:bidi="fa-IR"/>
+        </w:rPr>
+      </w:pPr>
+      <w:r>
+        <w:rPr>
+          <w:lang w:bidi="fa-IR"/>
+        </w:rPr>
+        <w:pict w14:anchorId="349034EE">
+          <v:shape id="_x0000_i1086" type="#_x0000_t75" style="width:467.7pt;height:208.8pt">
+            <v:imagedata r:id="rId18" o:title="2"/>
+          </v:shape>
+        </w:pict>
+      </w:r>
+    </w:p>
+    <w:p>
+      <w:pPr>
+        <w:bidi/>
+        <w:jc w:val="both"/>
+        <w:rPr>
+          <w:rFonts w:ascii="X Mitra" w:hAnsi="X Mitra" w:cs="B Mitra"/>
+          <w:sz w:val="24"/>
+          <w:szCs w:val="24"/>
+          <w:rtl/>
+          <w:lang w:bidi="fa-IR"/>
+        </w:rPr>
+      </w:pPr>
+    </w:p>
+    <w:p>
+      <w:pPr>
+        <w:bidi/>
+        <w:rPr>
+          <w:rFonts w:ascii="X Mitra" w:hAnsi="X Mitra" w:cs="B Mitra"/>
+          <w:sz w:val="24"/>
+          <w:szCs w:val="24"/>
+          <w:rtl/>
+          <w:lang w:bidi="fa-IR"/>
+        </w:rPr>
+      </w:pPr>
+    </w:p>
+    <w:p>
+      <w:pPr>
+        <w:bidi/>
+        <w:rPr>
+          <w:rFonts w:ascii="X Mitra" w:hAnsi="X Mitra" w:cs="B Mitra"/>
+          <w:sz w:val="24"/>
+          <w:szCs w:val="24"/>
+          <w:rtl/>
+          <w:lang w:bidi="fa-IR"/>
+        </w:rPr>
+      </w:pPr>
+    </w:p>
+    <w:p>
+      <w:pPr>
+        <w:bidi/>
+        <w:rPr>
+          <w:rFonts w:ascii="X Mitra" w:hAnsi="X Mitra" w:cs="B Mitra"/>
+          <w:sz w:val="24"/>
+          <w:szCs w:val="24"/>
+          <w:rtl/>
+          <w:lang w:bidi="fa-IR"/>
+        </w:rPr>
+      </w:pPr>
+    </w:p>
+    <w:p>
+      <w:pPr>
+        <w:bidi/>
+        <w:rPr>
+          <w:rFonts w:ascii="X Mitra" w:hAnsi="X Mitra" w:cs="B Mitra"/>
+          <w:sz w:val="24"/>
+          <w:szCs w:val="24"/>
+          <w:rtl/>
+          <w:lang w:bidi="fa-IR"/>
+        </w:rPr>
+      </w:pPr>
+    </w:p>
+    <w:p>
+      <w:pPr>
+        <w:bidi/>
+        <w:rPr>
+          <w:rFonts w:ascii="X Mitra" w:hAnsi="X Mitra" w:cs="B Mitra"/>
+          <w:sz w:val="24"/>
+          <w:szCs w:val="24"/>
+          <w:rtl/>
+          <w:lang w:bidi="fa-IR"/>
+        </w:rPr>
+      </w:pPr>
+    </w:p>
+    <w:p>
+      <w:pPr>
+        <w:tabs>
+          <w:tab w:val="left" w:pos="1170"/>
+        </w:tabs>
+        <w:bidi/>
+        <w:rPr>
+          <w:rFonts w:ascii="X Mitra" w:hAnsi="X Mitra" w:cs="B Mitra"/>
+          <w:sz w:val="24"/>
+          <w:szCs w:val="24"/>
+          <w:rtl/>
+          <w:lang w:bidi="fa-IR"/>
+        </w:rPr>
+      </w:pPr>
+      <w:r>
+        <w:rPr>
+          <w:rFonts w:ascii="X Mitra" w:hAnsi="X Mitra" w:cs="B Mitra"/>
+          <w:sz w:val="24"/>
+          <w:szCs w:val="24"/>
+          <w:rtl/>
+          <w:lang w:bidi="fa-IR"/>
+        </w:rPr>
+        <w:tab/>
+      </w:r>
+    </w:p>
+    <w:p>
+      <w:pPr>
+        <w:tabs>
+          <w:tab w:val="left" w:pos="1170"/>
+        </w:tabs>
+        <w:bidi/>
+        <w:rPr>
+          <w:rFonts w:ascii="X Mitra" w:hAnsi="X Mitra" w:cs="B Mitra"/>
+          <w:sz w:val="24"/>
+          <w:szCs w:val="24"/>
+          <w:rtl/>
+          <w:lang w:bidi="fa-IR"/>
+        </w:rPr>
+      </w:pPr>
+    </w:p>
+    <w:p>
+      <w:pPr>
+        <w:tabs>
+          <w:tab w:val="left" w:pos="1170"/>
+        </w:tabs>
+        <w:bidi/>
+        <w:rPr>
+          <w:rFonts w:ascii="X Mitra" w:hAnsi="X Mitra" w:cs="B Mitra"/>
+          <w:sz w:val="24"/>
+          <w:szCs w:val="24"/>
+          <w:rtl/>
+          <w:lang w:bidi="fa-IR"/>
+        </w:rPr>
+      </w:pPr>
+    </w:p>
+    <w:p>
+      <w:pPr>
+        <w:tabs>
+          <w:tab w:val="left" w:pos="1170"/>
+        </w:tabs>
+        <w:bidi/>
+        <w:rPr>
+          <w:rFonts w:ascii="X Mitra" w:hAnsi="X Mitra" w:cs="B Mitra"/>
+          <w:sz w:val="24"/>
+          <w:szCs w:val="24"/>
+          <w:rtl/>
+          <w:lang w:bidi="fa-IR"/>
+        </w:rPr>
+      </w:pPr>
+    </w:p>
+    <w:p>
+      <w:pPr>
+        <w:tabs>
+          <w:tab w:val="left" w:pos="1170"/>
+        </w:tabs>
+        <w:bidi/>
+        <w:rPr>
+          <w:rFonts w:ascii="X Mitra" w:hAnsi="X Mitra" w:cs="B Mitra"/>
+          <w:sz w:val="24"/>
+          <w:szCs w:val="24"/>
+          <w:rtl/>
+          <w:lang w:bidi="fa-IR"/>
+        </w:rPr>
+      </w:pPr>
+    </w:p>
+    <w:p>
+      <w:pPr>
+        <w:tabs>
+          <w:tab w:val="left" w:pos="1170"/>
+        </w:tabs>
+        <w:bidi/>
+        <w:rPr>
+          <w:rFonts w:ascii="X Mitra" w:hAnsi="X Mitra" w:cs="B Mitra"/>
+          <w:sz w:val="24"/>
+          <w:szCs w:val="24"/>
+          <w:rtl/>
+          <w:lang w:bidi="fa-IR"/>
+        </w:rPr>
+      </w:pPr>
+    </w:p>
+    <w:p>
+      <w:pPr>
+        <w:tabs>
+          <w:tab w:val="left" w:pos="1170"/>
+        </w:tabs>
+        <w:bidi/>
+        <w:rPr>
+          <w:rFonts w:ascii="X Mitra" w:hAnsi="X Mitra" w:cs="B Mitra"/>
+          <w:sz w:val="24"/>
+          <w:szCs w:val="24"/>
+          <w:rtl/>
+          <w:lang w:bidi="fa-IR"/>
+        </w:rPr>
+      </w:pPr>
+    </w:p>
+    <w:p>
+      <w:pPr>
+        <w:tabs>
+          <w:tab w:val="left" w:pos="1170"/>
+        </w:tabs>
+        <w:bidi/>
+        <w:rPr>
+          <w:rFonts w:ascii="X Mitra" w:hAnsi="X Mitra" w:cs="B Mitra"/>
+          <w:sz w:val="24"/>
+          <w:szCs w:val="24"/>
+          <w:rtl/>
+          <w:lang w:bidi="fa-IR"/>
+        </w:rPr>
+      </w:pPr>
+    </w:p>
+    <w:p>
+      <w:pPr>
+        <w:pStyle w:val="Heading2"/>
+        <w:bidi/>
+        <w:jc w:val="both"/>
+        <w:rPr>
+          <w:rFonts w:ascii="X Mitra" w:hAnsi="X Mitra" w:cs="B Mitra" w:hint="cs"/>
+          <w:rtl/>
+          <w:lang w:bidi="fa-IR"/>
+        </w:rPr>
+      </w:pPr>
+      <w:r>
+        <w:rPr>
+          <w:rFonts w:ascii="X Mitra" w:hAnsi="X Mitra" w:cs="B Mitra" w:hint="cs"/>
+          <w:rtl/>
+          <w:lang w:bidi="fa-IR"/>
+        </w:rPr>
+        <w:lastRenderedPageBreak/>
+        <w:t xml:space="preserve">نمودار فعالیت </w:t>
+      </w:r>
+      <w:r>
+        <w:rPr>
+          <w:rFonts w:ascii="X Mitra" w:hAnsi="X Mitra" w:cs="B Mitra" w:hint="cs"/>
+          <w:rtl/>
+          <w:lang w:bidi="fa-IR"/>
+        </w:rPr>
+        <w:t>گزارش</w:t>
+      </w:r>
+      <w:r>
+        <w:rPr>
+          <w:rFonts w:ascii="X Mitra" w:hAnsi="X Mitra" w:cs="B Mitra"/>
+          <w:rtl/>
+          <w:lang w:bidi="fa-IR"/>
+        </w:rPr>
+        <w:t xml:space="preserve"> </w:t>
+      </w:r>
+      <w:r>
+        <w:rPr>
+          <w:rFonts w:ascii="X Mitra" w:hAnsi="X Mitra" w:cs="B Mitra" w:hint="cs"/>
+          <w:rtl/>
+          <w:lang w:bidi="fa-IR"/>
+        </w:rPr>
+        <w:t>فعالیت</w:t>
+      </w:r>
+      <w:r>
+        <w:rPr>
+          <w:rFonts w:ascii="X Mitra" w:hAnsi="X Mitra" w:cs="B Mitra"/>
+          <w:rtl/>
+          <w:lang w:bidi="fa-IR"/>
+        </w:rPr>
+        <w:t xml:space="preserve"> مشتریان</w:t>
+      </w:r>
+    </w:p>
+    <w:p>
+      <w:pPr>
+        <w:bidi/>
+        <w:rPr>
+          <w:rtl/>
+          <w:lang w:bidi="fa-IR"/>
+        </w:rPr>
+      </w:pPr>
+    </w:p>
+    <w:p>
+      <w:pPr>
+        <w:bidi/>
+        <w:rPr>
+          <w:rtl/>
+          <w:lang w:bidi="fa-IR"/>
+        </w:rPr>
+      </w:pPr>
+    </w:p>
+    <w:p>
+      <w:pPr>
+        <w:bidi/>
+        <w:rPr>
+          <w:lang w:bidi="fa-IR"/>
+        </w:rPr>
+      </w:pPr>
+      <w:r>
+        <w:rPr>
+          <w:lang w:bidi="fa-IR"/>
+        </w:rPr>
+        <w:pict w14:anchorId="63F696C9">
+          <v:shape id="_x0000_i1087" type="#_x0000_t75" style="width:530.7pt;height:264.3pt">
+            <v:imagedata r:id="rId19" o:title="1"/>
+          </v:shape>
+        </w:pict>
+      </w:r>
+    </w:p>
+    <w:p>
+      <w:pPr>
+        <w:tabs>
+          <w:tab w:val="left" w:pos="1170"/>
+        </w:tabs>
+        <w:bidi/>
+        <w:rPr>
+          <w:rFonts w:ascii="X Mitra" w:hAnsi="X Mitra" w:cs="B Mitra"/>
+          <w:sz w:val="24"/>
+          <w:szCs w:val="24"/>
+          <w:rtl/>
+          <w:lang w:bidi="fa-IR"/>
+        </w:rPr>
+      </w:pPr>
+    </w:p>
+    <w:p>
+      <w:pPr>
+        <w:bidi/>
+        <w:rPr>
+          <w:rFonts w:ascii="X Mitra" w:hAnsi="X Mitra" w:cs="B Mitra"/>
+          <w:sz w:val="24"/>
+          <w:szCs w:val="24"/>
+          <w:rtl/>
+          <w:lang w:bidi="fa-IR"/>
+        </w:rPr>
+      </w:pPr>
+    </w:p>
+    <w:p>
+      <w:pPr>
+        <w:bidi/>
+        <w:rPr>
+          <w:rFonts w:ascii="X Mitra" w:hAnsi="X Mitra" w:cs="B Mitra"/>
+          <w:sz w:val="24"/>
+          <w:szCs w:val="24"/>
+          <w:rtl/>
+          <w:lang w:bidi="fa-IR"/>
+        </w:rPr>
+      </w:pPr>
+    </w:p>
+    <w:p>
+      <w:pPr>
+        <w:bidi/>
+        <w:rPr>
+          <w:rFonts w:ascii="X Mitra" w:hAnsi="X Mitra" w:cs="B Mitra"/>
+          <w:sz w:val="24"/>
+          <w:szCs w:val="24"/>
+          <w:rtl/>
+          <w:lang w:bidi="fa-IR"/>
+        </w:rPr>
+      </w:pPr>
+    </w:p>
+    <w:p>
+      <w:pPr>
+        <w:bidi/>
+        <w:rPr>
+          <w:rFonts w:ascii="X Mitra" w:hAnsi="X Mitra" w:cs="B Mitra"/>
+          <w:sz w:val="24"/>
+          <w:szCs w:val="24"/>
+          <w:rtl/>
+          <w:lang w:bidi="fa-IR"/>
+        </w:rPr>
+      </w:pPr>
+    </w:p>
+    <w:p>
+      <w:pPr>
+        <w:bidi/>
+        <w:rPr>
+          <w:rFonts w:ascii="X Mitra" w:hAnsi="X Mitra" w:cs="B Mitra"/>
+          <w:sz w:val="24"/>
+          <w:szCs w:val="24"/>
+          <w:rtl/>
+          <w:lang w:bidi="fa-IR"/>
+        </w:rPr>
+      </w:pPr>
+    </w:p>
+    <w:p>
+      <w:pPr>
+        <w:tabs>
+          <w:tab w:val="left" w:pos="1584"/>
+        </w:tabs>
+        <w:bidi/>
+        <w:rPr>
+          <w:rFonts w:ascii="X Mitra" w:hAnsi="X Mitra" w:cs="B Mitra"/>
+          <w:sz w:val="24"/>
+          <w:szCs w:val="24"/>
+          <w:rtl/>
+          <w:lang w:bidi="fa-IR"/>
+        </w:rPr>
+      </w:pPr>
+      <w:r>
+        <w:rPr>
+          <w:rFonts w:ascii="X Mitra" w:hAnsi="X Mitra" w:cs="B Mitra"/>
+          <w:sz w:val="24"/>
+          <w:szCs w:val="24"/>
+          <w:rtl/>
+          <w:lang w:bidi="fa-IR"/>
+        </w:rPr>
+        <w:tab/>
+      </w:r>
+    </w:p>
+    <w:p>
+      <w:pPr>
+        <w:tabs>
+          <w:tab w:val="left" w:pos="1584"/>
+        </w:tabs>
+        <w:bidi/>
+        <w:rPr>
+          <w:rFonts w:ascii="X Mitra" w:hAnsi="X Mitra" w:cs="B Mitra"/>
+          <w:sz w:val="24"/>
+          <w:szCs w:val="24"/>
+          <w:rtl/>
+          <w:lang w:bidi="fa-IR"/>
+        </w:rPr>
+      </w:pPr>
+    </w:p>
+    <w:p>
+      <w:pPr>
+        <w:tabs>
+          <w:tab w:val="left" w:pos="1584"/>
+        </w:tabs>
+        <w:bidi/>
+        <w:rPr>
+          <w:rFonts w:ascii="X Mitra" w:hAnsi="X Mitra" w:cs="B Mitra"/>
+          <w:sz w:val="24"/>
+          <w:szCs w:val="24"/>
+          <w:rtl/>
+          <w:lang w:bidi="fa-IR"/>
+        </w:rPr>
+      </w:pPr>
+    </w:p>
+    <w:p>
+      <w:pPr>
+        <w:tabs>
+          <w:tab w:val="left" w:pos="1584"/>
+        </w:tabs>
+        <w:bidi/>
+        <w:rPr>
+          <w:rFonts w:ascii="X Mitra" w:hAnsi="X Mitra" w:cs="B Mitra"/>
+          <w:sz w:val="24"/>
+          <w:szCs w:val="24"/>
+          <w:rtl/>
+          <w:lang w:bidi="fa-IR"/>
+        </w:rPr>
+      </w:pPr>
+    </w:p>
+    <w:p>
+      <w:pPr>
+        <w:tabs>
+          <w:tab w:val="left" w:pos="1584"/>
+        </w:tabs>
+        <w:bidi/>
+        <w:rPr>
+          <w:rFonts w:ascii="X Mitra" w:hAnsi="X Mitra" w:cs="B Mitra"/>
+          <w:sz w:val="24"/>
+          <w:szCs w:val="24"/>
+          <w:rtl/>
+          <w:lang w:bidi="fa-IR"/>
+        </w:rPr>
+      </w:pPr>
+    </w:p>
+    <w:p>
+      <w:pPr>
+        <w:tabs>
+          <w:tab w:val="left" w:pos="1584"/>
+        </w:tabs>
+        <w:bidi/>
+        <w:rPr>
+          <w:rFonts w:ascii="X Mitra" w:hAnsi="X Mitra" w:cs="B Mitra"/>
+          <w:sz w:val="24"/>
+          <w:szCs w:val="24"/>
+          <w:rtl/>
+          <w:lang w:bidi="fa-IR"/>
+        </w:rPr>
+      </w:pPr>
+    </w:p>
+    <w:p>
+      <w:pPr>
+        <w:pStyle w:val="Heading2"/>
+        <w:bidi/>
+        <w:jc w:val="both"/>
+        <w:rPr>
+          <w:rFonts w:ascii="X Mitra" w:hAnsi="X Mitra" w:cs="B Mitra"/>
+          <w:rtl/>
+          <w:lang w:bidi="fa-IR"/>
+        </w:rPr>
+      </w:pPr>
+      <w:r>
+        <w:rPr>
+          <w:rFonts w:ascii="X Mitra" w:hAnsi="X Mitra" w:cs="B Mitra" w:hint="cs"/>
+          <w:rtl/>
+          <w:lang w:bidi="fa-IR"/>
+        </w:rPr>
+        <w:lastRenderedPageBreak/>
+        <w:t>نمودار فعالیت گزارش</w:t>
+      </w:r>
+      <w:r>
+        <w:rPr>
+          <w:rFonts w:ascii="X Mitra" w:hAnsi="X Mitra" w:cs="B Mitra"/>
+          <w:rtl/>
+          <w:lang w:bidi="fa-IR"/>
+        </w:rPr>
+        <w:t xml:space="preserve"> </w:t>
+      </w:r>
+      <w:r>
+        <w:rPr>
+          <w:rFonts w:ascii="X Mitra" w:hAnsi="X Mitra" w:cs="B Mitra" w:hint="cs"/>
+          <w:rtl/>
+          <w:lang w:bidi="fa-IR"/>
+        </w:rPr>
+        <w:t>فعالیت</w:t>
+      </w:r>
+      <w:r>
+        <w:rPr>
+          <w:rFonts w:ascii="X Mitra" w:hAnsi="X Mitra" w:cs="B Mitra"/>
+          <w:rtl/>
+          <w:lang w:bidi="fa-IR"/>
+        </w:rPr>
+        <w:t xml:space="preserve"> کارمندان</w:t>
+      </w:r>
+    </w:p>
+    <w:p>
+      <w:pPr>
+        <w:bidi/>
+        <w:rPr>
+          <w:rtl/>
+          <w:lang w:bidi="fa-IR"/>
+        </w:rPr>
+      </w:pPr>
+    </w:p>
+    <w:p>
+      <w:pPr>
+        <w:bidi/>
+        <w:rPr>
+          <w:rtl/>
+          <w:lang w:bidi="fa-IR"/>
+        </w:rPr>
+      </w:pPr>
+    </w:p>
+    <w:p>
+      <w:pPr>
+        <w:bidi/>
+        <w:rPr>
+          <w:lang w:bidi="fa-IR"/>
+        </w:rPr>
+      </w:pPr>
+      <w:r>
+        <w:rPr>
+          <w:lang w:bidi="fa-IR"/>
+        </w:rPr>
+        <w:pict w14:anchorId="3F1787D4">
+          <v:shape id="_x0000_i1098" type="#_x0000_t75" style="width:529.5pt;height:235.8pt">
+            <v:imagedata r:id="rId20" o:title="8"/>
+          </v:shape>
+        </w:pict>
+      </w:r>
+    </w:p>
+    <w:p>
+      <w:pPr>
+        <w:tabs>
+          <w:tab w:val="left" w:pos="1584"/>
+        </w:tabs>
+        <w:bidi/>
+        <w:rPr>
+          <w:rFonts w:ascii="X Mitra" w:hAnsi="X Mitra" w:cs="B Mitra"/>
+          <w:sz w:val="24"/>
+          <w:szCs w:val="24"/>
+          <w:rtl/>
+          <w:lang w:bidi="fa-IR"/>
+        </w:rPr>
+      </w:pPr>
+    </w:p>
+    <w:p>
+      <w:pPr>
+        <w:bidi/>
+        <w:rPr>
+          <w:rFonts w:ascii="X Mitra" w:hAnsi="X Mitra" w:cs="B Mitra"/>
+          <w:sz w:val="24"/>
+          <w:szCs w:val="24"/>
+          <w:rtl/>
+          <w:lang w:bidi="fa-IR"/>
+        </w:rPr>
+      </w:pPr>
+    </w:p>
+    <w:p>
+      <w:pPr>
+        <w:bidi/>
+        <w:rPr>
+          <w:rFonts w:ascii="X Mitra" w:hAnsi="X Mitra" w:cs="B Mitra"/>
+          <w:sz w:val="24"/>
+          <w:szCs w:val="24"/>
+          <w:rtl/>
+          <w:lang w:bidi="fa-IR"/>
+        </w:rPr>
+      </w:pPr>
+    </w:p>
+    <w:p>
+      <w:pPr>
+        <w:bidi/>
+        <w:rPr>
+          <w:rFonts w:ascii="X Mitra" w:hAnsi="X Mitra" w:cs="B Mitra"/>
+          <w:sz w:val="24"/>
+          <w:szCs w:val="24"/>
+          <w:rtl/>
+          <w:lang w:bidi="fa-IR"/>
+        </w:rPr>
+      </w:pPr>
+    </w:p>
+    <w:p>
+      <w:pPr>
+        <w:bidi/>
+        <w:rPr>
+          <w:rFonts w:ascii="X Mitra" w:hAnsi="X Mitra" w:cs="B Mitra"/>
+          <w:sz w:val="24"/>
+          <w:szCs w:val="24"/>
+          <w:rtl/>
+          <w:lang w:bidi="fa-IR"/>
+        </w:rPr>
+      </w:pPr>
+    </w:p>
+    <w:p>
+      <w:pPr>
+        <w:bidi/>
+        <w:rPr>
+          <w:rFonts w:ascii="X Mitra" w:hAnsi="X Mitra" w:cs="B Mitra"/>
+          <w:sz w:val="24"/>
+          <w:szCs w:val="24"/>
+          <w:rtl/>
+          <w:lang w:bidi="fa-IR"/>
+        </w:rPr>
+      </w:pPr>
+    </w:p>
+    <w:p>
+      <w:pPr>
+        <w:bidi/>
+        <w:rPr>
+          <w:rFonts w:ascii="X Mitra" w:hAnsi="X Mitra" w:cs="B Mitra"/>
+          <w:sz w:val="24"/>
+          <w:szCs w:val="24"/>
+          <w:rtl/>
+          <w:lang w:bidi="fa-IR"/>
+        </w:rPr>
+      </w:pPr>
+    </w:p>
+    <w:p>
+      <w:pPr>
+        <w:bidi/>
+        <w:rPr>
+          <w:rFonts w:ascii="X Mitra" w:hAnsi="X Mitra" w:cs="B Mitra"/>
+          <w:sz w:val="24"/>
+          <w:szCs w:val="24"/>
+          <w:rtl/>
+          <w:lang w:bidi="fa-IR"/>
+        </w:rPr>
+      </w:pPr>
+    </w:p>
+    <w:p>
+      <w:pPr>
+        <w:bidi/>
+        <w:rPr>
+          <w:rFonts w:ascii="X Mitra" w:hAnsi="X Mitra" w:cs="B Mitra"/>
+          <w:sz w:val="24"/>
+          <w:szCs w:val="24"/>
+          <w:rtl/>
+          <w:lang w:bidi="fa-IR"/>
+        </w:rPr>
+      </w:pPr>
+    </w:p>
+    <w:p>
+      <w:pPr>
+        <w:bidi/>
+        <w:rPr>
+          <w:rFonts w:ascii="X Mitra" w:hAnsi="X Mitra" w:cs="B Mitra"/>
+          <w:sz w:val="24"/>
+          <w:szCs w:val="24"/>
+          <w:rtl/>
+          <w:lang w:bidi="fa-IR"/>
+        </w:rPr>
+      </w:pPr>
+    </w:p>
+    <w:p>
+      <w:pPr>
+        <w:bidi/>
+        <w:rPr>
+          <w:rFonts w:ascii="X Mitra" w:hAnsi="X Mitra" w:cs="B Mitra"/>
+          <w:sz w:val="24"/>
+          <w:szCs w:val="24"/>
+          <w:rtl/>
+          <w:lang w:bidi="fa-IR"/>
+        </w:rPr>
+      </w:pPr>
+    </w:p>
+    <w:p>
+      <w:pPr>
+        <w:bidi/>
+        <w:rPr>
+          <w:rFonts w:ascii="X Mitra" w:hAnsi="X Mitra" w:cs="B Mitra"/>
+          <w:sz w:val="24"/>
+          <w:szCs w:val="24"/>
+          <w:rtl/>
+          <w:lang w:bidi="fa-IR"/>
+        </w:rPr>
+      </w:pPr>
+    </w:p>
+    <w:p>
+      <w:pPr>
+        <w:bidi/>
+        <w:rPr>
+          <w:rFonts w:ascii="X Mitra" w:hAnsi="X Mitra" w:cs="B Mitra"/>
+          <w:sz w:val="24"/>
+          <w:szCs w:val="24"/>
+          <w:rtl/>
+          <w:lang w:bidi="fa-IR"/>
+        </w:rPr>
+      </w:pPr>
+    </w:p>
+    <w:p>
+      <w:pPr>
+        <w:pStyle w:val="Heading2"/>
+        <w:bidi/>
+        <w:jc w:val="both"/>
+        <w:rPr>
+          <w:rFonts w:ascii="X Mitra" w:hAnsi="X Mitra" w:cs="B Mitra"/>
+          <w:rtl/>
+          <w:lang w:bidi="fa-IR"/>
+        </w:rPr>
+      </w:pPr>
+      <w:r>
+        <w:rPr>
+          <w:rFonts w:ascii="X Mitra" w:hAnsi="X Mitra" w:cs="B Mitra" w:hint="cs"/>
+          <w:rtl/>
+          <w:lang w:bidi="fa-IR"/>
+        </w:rPr>
+        <w:lastRenderedPageBreak/>
+        <w:t xml:space="preserve">نمودار فعالیت </w:t>
+      </w:r>
+      <w:r>
+        <w:rPr>
+          <w:rFonts w:ascii="X Mitra" w:hAnsi="X Mitra" w:cs="B Mitra" w:hint="cs"/>
+          <w:rtl/>
+          <w:lang w:bidi="fa-IR"/>
+        </w:rPr>
+        <w:t>گزارش</w:t>
+      </w:r>
+      <w:r>
+        <w:rPr>
+          <w:rFonts w:ascii="X Mitra" w:hAnsi="X Mitra" w:cs="B Mitra"/>
+          <w:rtl/>
+          <w:lang w:bidi="fa-IR"/>
+        </w:rPr>
+        <w:t xml:space="preserve"> فعالیت کارمند</w:t>
+      </w:r>
+    </w:p>
+    <w:p>
+      <w:pPr>
+        <w:bidi/>
+        <w:rPr>
+          <w:rtl/>
+          <w:lang w:bidi="fa-IR"/>
+        </w:rPr>
+      </w:pPr>
+      <w:r>
+        <w:rPr>
+          <w:noProof/>
+        </w:rPr>
+        <w:pict w14:anchorId="66D68F56">
+          <v:shape id="_x0000_s1033" type="#_x0000_t75" style="position:absolute;left:0;text-align:left;margin-left:-32.1pt;margin-top:38.95pt;width:545.4pt;height:223.8pt;z-index:251668992;mso-position-horizontal-relative:text;mso-position-vertical-relative:text;mso-width-relative:page;mso-height-relative:page">
+            <v:imagedata r:id="rId21" o:title="3"/>
+            <w10:wrap type="square"/>
+          </v:shape>
+        </w:pict>
+      </w:r>
+    </w:p>
+    <w:p>
+      <w:pPr>
+        <w:bidi/>
+        <w:rPr>
+          <w:rtl/>
+          <w:lang w:bidi="fa-IR"/>
+        </w:rPr>
+      </w:pPr>
+    </w:p>
+    <w:p>
+      <w:pPr>
+        <w:bidi/>
+        <w:rPr>
+          <w:lang w:bidi="fa-IR"/>
+        </w:rPr>
+      </w:pPr>
+    </w:p>
+    <w:p>
+      <w:pPr>
+        <w:bidi/>
+        <w:rPr>
+          <w:rFonts w:ascii="X Mitra" w:hAnsi="X Mitra" w:cs="B Mitra"/>
+          <w:sz w:val="24"/>
+          <w:szCs w:val="24"/>
+          <w:rtl/>
+          <w:lang w:bidi="fa-IR"/>
+        </w:rPr>
+      </w:pPr>
+    </w:p>
+    <w:p>
+      <w:pPr>
+        <w:bidi/>
+        <w:rPr>
+          <w:rFonts w:ascii="X Mitra" w:hAnsi="X Mitra" w:cs="B Mitra"/>
+          <w:sz w:val="24"/>
+          <w:szCs w:val="24"/>
+          <w:rtl/>
+          <w:lang w:bidi="fa-IR"/>
+        </w:rPr>
+      </w:pPr>
+    </w:p>
+    <w:p>
+      <w:pPr>
+        <w:bidi/>
+        <w:rPr>
+          <w:rFonts w:ascii="X Mitra" w:hAnsi="X Mitra" w:cs="B Mitra"/>
+          <w:sz w:val="24"/>
+          <w:szCs w:val="24"/>
+          <w:rtl/>
+          <w:lang w:bidi="fa-IR"/>
+        </w:rPr>
+      </w:pPr>
+    </w:p>
+    <w:p>
+      <w:pPr>
+        <w:bidi/>
+        <w:rPr>
+          <w:rFonts w:ascii="X Mitra" w:hAnsi="X Mitra" w:cs="B Mitra"/>
+          <w:sz w:val="24"/>
+          <w:szCs w:val="24"/>
+          <w:rtl/>
+          <w:lang w:bidi="fa-IR"/>
+        </w:rPr>
+      </w:pPr>
+    </w:p>
+    <w:p>
+      <w:pPr>
+        <w:bidi/>
+        <w:rPr>
+          <w:rFonts w:ascii="X Mitra" w:hAnsi="X Mitra" w:cs="B Mitra"/>
+          <w:sz w:val="24"/>
+          <w:szCs w:val="24"/>
+          <w:rtl/>
+          <w:lang w:bidi="fa-IR"/>
+        </w:rPr>
+      </w:pPr>
+    </w:p>
+    <w:p>
+      <w:pPr>
+        <w:bidi/>
+        <w:rPr>
+          <w:rFonts w:ascii="X Mitra" w:hAnsi="X Mitra" w:cs="B Mitra"/>
+          <w:sz w:val="24"/>
+          <w:szCs w:val="24"/>
+          <w:rtl/>
+          <w:lang w:bidi="fa-IR"/>
+        </w:rPr>
+      </w:pPr>
+    </w:p>
+    <w:p>
+      <w:pPr>
+        <w:bidi/>
+        <w:rPr>
+          <w:rFonts w:ascii="X Mitra" w:hAnsi="X Mitra" w:cs="B Mitra"/>
+          <w:sz w:val="24"/>
+          <w:szCs w:val="24"/>
+          <w:rtl/>
+          <w:lang w:bidi="fa-IR"/>
+        </w:rPr>
+      </w:pPr>
+    </w:p>
+    <w:p>
+      <w:pPr>
+        <w:bidi/>
+        <w:rPr>
+          <w:rFonts w:ascii="X Mitra" w:hAnsi="X Mitra" w:cs="B Mitra"/>
+          <w:sz w:val="24"/>
+          <w:szCs w:val="24"/>
+          <w:rtl/>
+          <w:lang w:bidi="fa-IR"/>
+        </w:rPr>
+      </w:pPr>
+    </w:p>
+    <w:p>
+      <w:pPr>
+        <w:bidi/>
+        <w:rPr>
+          <w:rFonts w:ascii="X Mitra" w:hAnsi="X Mitra" w:cs="B Mitra"/>
+          <w:sz w:val="24"/>
+          <w:szCs w:val="24"/>
+          <w:rtl/>
+          <w:lang w:bidi="fa-IR"/>
+        </w:rPr>
+      </w:pPr>
+    </w:p>
+    <w:p>
+      <w:pPr>
+        <w:bidi/>
+        <w:rPr>
+          <w:rFonts w:ascii="X Mitra" w:hAnsi="X Mitra" w:cs="B Mitra"/>
+          <w:sz w:val="24"/>
+          <w:szCs w:val="24"/>
+          <w:rtl/>
+          <w:lang w:bidi="fa-IR"/>
+        </w:rPr>
+      </w:pPr>
+    </w:p>
+    <w:p>
+      <w:pPr>
+        <w:bidi/>
+        <w:rPr>
+          <w:rFonts w:ascii="X Mitra" w:hAnsi="X Mitra" w:cs="B Mitra"/>
+          <w:sz w:val="24"/>
+          <w:szCs w:val="24"/>
+          <w:rtl/>
+          <w:lang w:bidi="fa-IR"/>
+        </w:rPr>
+      </w:pPr>
+    </w:p>
+    <w:p>
+      <w:pPr>
+        <w:bidi/>
+        <w:rPr>
+          <w:rFonts w:ascii="X Mitra" w:hAnsi="X Mitra" w:cs="B Mitra"/>
+          <w:sz w:val="24"/>
+          <w:szCs w:val="24"/>
+          <w:rtl/>
+          <w:lang w:bidi="fa-IR"/>
+        </w:rPr>
+      </w:pPr>
+    </w:p>
+    <w:p>
+      <w:pPr>
+        <w:pStyle w:val="Heading2"/>
+        <w:bidi/>
+        <w:jc w:val="both"/>
+        <w:rPr>
+          <w:rFonts w:ascii="X Mitra" w:hAnsi="X Mitra" w:cs="B Mitra"/>
+          <w:rtl/>
+          <w:lang w:bidi="fa-IR"/>
+        </w:rPr>
+      </w:pPr>
+      <w:r>
+        <w:rPr>
+          <w:rFonts w:ascii="X Mitra" w:hAnsi="X Mitra" w:cs="B Mitra" w:hint="cs"/>
+          <w:rtl/>
+          <w:lang w:bidi="fa-IR"/>
+        </w:rPr>
+        <w:lastRenderedPageBreak/>
+        <w:t>نمودار فعالیت گزارش</w:t>
+      </w:r>
+      <w:r>
+        <w:rPr>
+          <w:rFonts w:ascii="X Mitra" w:hAnsi="X Mitra" w:cs="B Mitra"/>
+          <w:rtl/>
+          <w:lang w:bidi="fa-IR"/>
+        </w:rPr>
+        <w:t xml:space="preserve"> </w:t>
+      </w:r>
+      <w:r>
+        <w:rPr>
+          <w:rFonts w:ascii="X Mitra" w:hAnsi="X Mitra" w:cs="B Mitra" w:hint="cs"/>
+          <w:rtl/>
+          <w:lang w:bidi="fa-IR"/>
+        </w:rPr>
+        <w:t>دریافت</w:t>
+      </w:r>
+      <w:r>
+        <w:rPr>
+          <w:rFonts w:ascii="X Mitra" w:hAnsi="X Mitra" w:cs="B Mitra"/>
+          <w:rtl/>
+          <w:lang w:bidi="fa-IR"/>
+        </w:rPr>
+        <w:t xml:space="preserve"> گزارش فرایند ها</w:t>
+      </w:r>
+    </w:p>
+    <w:p>
+      <w:pPr>
+        <w:bidi/>
+        <w:rPr>
+          <w:rtl/>
+          <w:lang w:bidi="fa-IR"/>
+        </w:rPr>
+      </w:pPr>
+    </w:p>
+    <w:p>
+      <w:pPr>
+        <w:bidi/>
+        <w:rPr>
+          <w:rtl/>
+          <w:lang w:bidi="fa-IR"/>
+        </w:rPr>
+      </w:pPr>
+    </w:p>
+    <w:p>
+      <w:pPr>
+        <w:bidi/>
+        <w:rPr>
+          <w:rtl/>
+          <w:lang w:bidi="fa-IR"/>
+        </w:rPr>
+      </w:pPr>
+      <w:r>
+        <w:rPr>
+          <w:noProof/>
+        </w:rPr>
+        <w:pict w14:anchorId="610A3E13">
+          <v:shape id="_x0000_s1034" type="#_x0000_t75" style="position:absolute;left:0;text-align:left;margin-left:-27.9pt;margin-top:41.45pt;width:542.25pt;height:125.5pt;z-index:251671040;mso-position-horizontal-relative:text;mso-position-vertical-relative:text;mso-width-relative:page;mso-height-relative:page">
+            <v:imagedata r:id="rId22" o:title="11"/>
+            <w10:wrap type="square"/>
+          </v:shape>
+        </w:pict>
+      </w:r>
+    </w:p>
+    <w:p>
+      <w:pPr>
+        <w:bidi/>
+        <w:rPr>
+          <w:rtl/>
+          <w:lang w:bidi="fa-IR"/>
+        </w:rPr>
+      </w:pPr>
+    </w:p>
+    <w:p>
+      <w:pPr>
+        <w:bidi/>
+        <w:rPr>
+          <w:rFonts w:ascii="X Mitra" w:hAnsi="X Mitra" w:cs="B Mitra"/>
+          <w:sz w:val="24"/>
+          <w:szCs w:val="24"/>
+          <w:lang w:bidi="fa-IR"/>
+        </w:rPr>
+      </w:pPr>
+    </w:p>
+    <w:p>
+      <w:pPr>
+        <w:bidi/>
+        <w:rPr>
+          <w:rFonts w:ascii="X Mitra" w:hAnsi="X Mitra" w:cs="B Mitra"/>
+          <w:sz w:val="24"/>
+          <w:szCs w:val="24"/>
+          <w:lang w:bidi="fa-IR"/>
+        </w:rPr>
+      </w:pPr>
+    </w:p>
+    <w:p>
+      <w:pPr>
+        <w:bidi/>
+        <w:rPr>
+          <w:rFonts w:ascii="X Mitra" w:hAnsi="X Mitra" w:cs="B Mitra"/>
+          <w:sz w:val="24"/>
+          <w:szCs w:val="24"/>
+          <w:rtl/>
+          <w:lang w:bidi="fa-IR"/>
+        </w:rPr>
+      </w:pPr>
+      <w:bookmarkStart w:id="17" w:name="_GoBack"/>
       <w:bookmarkEnd w:id="17"/>
     </w:p>
-    <w:p>
-      <w:pPr>
-        <w:bidi/>
-        <w:jc w:val="both"/>
-        <w:rPr>
-          <w:rtl/>
-          <w:lang w:bidi="fa-IR"/>
-        </w:rPr>
-      </w:pPr>
-    </w:p>
-    <w:p>
-      <w:pPr>
-        <w:bidi/>
-        <w:jc w:val="both"/>
-        <w:rPr>
-          <w:rtl/>
-          <w:lang w:bidi="fa-IR"/>
-        </w:rPr>
-      </w:pPr>
-      <w:r>
-        <w:rPr>
-          <w:rFonts w:hint="cs"/>
-          <w:noProof/>
-        </w:rPr>
-        <w:drawing>
-          <wp:anchor distT="0" distB="0" distL="114300" distR="114300" simplePos="0" relativeHeight="251661824" behindDoc="0" locked="0" layoutInCell="1" allowOverlap="1" wp14:anchorId="545D87F0" wp14:editId="65FA2F0E">
-            <wp:simplePos x="0" y="0"/>
-            <wp:positionH relativeFrom="column">
-              <wp:posOffset>-753745</wp:posOffset>
-            </wp:positionH>
-            <wp:positionV relativeFrom="paragraph">
-              <wp:posOffset>420370</wp:posOffset>
-            </wp:positionV>
-            <wp:extent cx="7494905" cy="3059430"/>
-            <wp:effectExtent l="0" t="0" r="0" b="7620"/>
-            <wp:wrapSquare wrapText="bothSides"/>
-            <wp:docPr id="8" name="Picture 8" descr="C:\Users\Home\Pictures\Capture.PNG"/>
-            <wp:cNvGraphicFramePr>
-              <a:graphicFrameLocks xmlns:a="http://schemas.openxmlformats.org/drawingml/2006/main" noChangeAspect="1"/>
-            </wp:cNvGraphicFramePr>
-            <a:graphic xmlns:a="http://schemas.openxmlformats.org/drawingml/2006/main">
-              <a:graphicData uri="http://schemas.openxmlformats.org/drawingml/2006/picture">
-                <pic:pic xmlns:pic="http://schemas.openxmlformats.org/drawingml/2006/picture">
-                  <pic:nvPicPr>
-                    <pic:cNvPr id="0" name="Picture 7" descr="C:\Users\Home\Pictures\Capture.PNG"/>
-                    <pic:cNvPicPr>
-                      <a:picLocks noChangeAspect="1" noChangeArrowheads="1"/>
-                    </pic:cNvPicPr>
-                  </pic:nvPicPr>
-                  <pic:blipFill>
-                    <a:blip r:embed="rId17">
-                      <a:extLst>
-                        <a:ext uri="{28A0092B-C50C-407E-A947-70E740481C1C}">
-                          <a14:useLocalDpi xmlns:a14="http://schemas.microsoft.com/office/drawing/2010/main" val="0"/>
-                        </a:ext>
-                      </a:extLst>
-                    </a:blip>
-                    <a:srcRect/>
-                    <a:stretch>
-                      <a:fillRect/>
-                    </a:stretch>
-                  </pic:blipFill>
-                  <pic:spPr bwMode="auto">
-                    <a:xfrm>
-                      <a:off x="0" y="0"/>
-                      <a:ext cx="7494905" cy="3059430"/>
-                    </a:xfrm>
-                    <a:prstGeom prst="rect">
-                      <a:avLst/>
-                    </a:prstGeom>
-                    <a:noFill/>
-                    <a:ln>
-                      <a:noFill/>
-                    </a:ln>
-                  </pic:spPr>
-                </pic:pic>
-              </a:graphicData>
-            </a:graphic>
-            <wp14:sizeRelH relativeFrom="page">
-              <wp14:pctWidth>0</wp14:pctWidth>
-            </wp14:sizeRelH>
-            <wp14:sizeRelV relativeFrom="page">
-              <wp14:pctHeight>0</wp14:pctHeight>
-            </wp14:sizeRelV>
-          </wp:anchor>
-        </w:drawing>
-      </w:r>
-    </w:p>
-    <w:p>
-      <w:pPr>
-        <w:bidi/>
-        <w:jc w:val="both"/>
-        <w:rPr>
-          <w:rtl/>
-          <w:lang w:bidi="fa-IR"/>
-        </w:rPr>
-      </w:pPr>
-    </w:p>
-    <w:p>
-      <w:pPr>
-        <w:bidi/>
-        <w:jc w:val="both"/>
-        <w:rPr>
-          <w:rFonts w:ascii="X Mitra" w:hAnsi="X Mitra" w:cs="B Mitra"/>
-          <w:sz w:val="24"/>
-          <w:szCs w:val="24"/>
-          <w:rtl/>
-          <w:lang w:bidi="fa-IR"/>
-        </w:rPr>
-      </w:pPr>
-    </w:p>
-    <w:p>
-      <w:pPr>
-        <w:bidi/>
-        <w:jc w:val="both"/>
-        <w:rPr>
-          <w:rFonts w:ascii="X Mitra" w:hAnsi="X Mitra" w:cs="B Mitra"/>
-          <w:sz w:val="24"/>
-          <w:szCs w:val="24"/>
-          <w:rtl/>
-          <w:lang w:bidi="fa-IR"/>
-        </w:rPr>
-      </w:pPr>
-    </w:p>
     <w:sectPr>
-      <w:footerReference w:type="even" r:id="rId18"/>
-      <w:footerReference w:type="default" r:id="rId19"/>
+      <w:footerReference w:type="even" r:id="rId23"/>
+      <w:footerReference w:type="default" r:id="rId24"/>
       <w:pgSz w:w="12240" w:h="15840"/>
       <w:pgMar w:top="1440" w:right="1440" w:bottom="1440" w:left="1440" w:header="720" w:footer="720" w:gutter="0"/>
       <w:cols w:space="720"/>
@@ -49930,7 +51150,7 @@
         <w:noProof/>
         <w:rtl/>
       </w:rPr>
-      <w:t>58</w:t>
+      <w:t>64</w:t>
     </w:r>
     <w:r>
       <w:rPr>
@@ -53921,7 +55141,7 @@
 </file>
 
 <file path=customXml/itemProps1.xml><?xml version="1.0" encoding="utf-8"?>
-<ds:datastoreItem xmlns:ds="http://schemas.openxmlformats.org/officeDocument/2006/customXml" ds:itemID="{6D96E6DF-9A43-43BE-9E1A-89D33C4E0535}">
+<ds:datastoreItem xmlns:ds="http://schemas.openxmlformats.org/officeDocument/2006/customXml" ds:itemID="{9640D27F-8291-4F3F-A182-8BA0064ED529}">
   <ds:schemaRefs>
     <ds:schemaRef ds:uri="http://schemas.openxmlformats.org/officeDocument/2006/bibliography"/>
   </ds:schemaRefs>

</xml_diff>